<commit_message>
La till lite extra. Redovisade och fick godkänt
</commit_message>
<xml_diff>
--- a/L04 Testfall/AF1.2 - Ändra information.docx
+++ b/L04 Testfall/AF1.2 - Ändra information.docx
@@ -186,8 +186,58 @@
           <w:sz w:val="26"/>
           <w:szCs w:val="26"/>
         </w:rPr>
+        <w:t>Efterkrav</w:t>
+      </w:r>
+    </w:p>
+    <w:p>
+      <w:pPr>
+        <w:rPr>
+          <w:rStyle w:val="Diskretbetoning"/>
+          <w:rFonts w:cs="Calibri"/>
+          <w:i w:val="0"/>
+          <w:iCs w:val="0"/>
+          <w:color w:val="auto"/>
+        </w:rPr>
+      </w:pPr>
+      <w:r>
+        <w:rPr>
+          <w:rStyle w:val="Diskretbetoning"/>
+          <w:rFonts w:cs="Calibri"/>
+          <w:i w:val="0"/>
+          <w:iCs w:val="0"/>
+          <w:color w:val="auto"/>
+        </w:rPr>
+        <w:t>Medlemmen har nu ändrat sin information och sparat.</w:t>
+      </w:r>
+    </w:p>
+    <w:p>
+      <w:pPr>
+        <w:rPr>
+          <w:rStyle w:val="Diskretbetoning"/>
+          <w:rFonts w:cs="Calibri"/>
+          <w:b/>
+          <w:i w:val="0"/>
+          <w:iCs w:val="0"/>
+          <w:color w:val="auto"/>
+          <w:sz w:val="26"/>
+          <w:szCs w:val="26"/>
+        </w:rPr>
+      </w:pPr>
+      <w:r>
+        <w:rPr>
+          <w:rStyle w:val="Diskretbetoning"/>
+          <w:rFonts w:cs="Calibri"/>
+          <w:b/>
+          <w:i w:val="0"/>
+          <w:iCs w:val="0"/>
+          <w:color w:val="auto"/>
+          <w:sz w:val="26"/>
+          <w:szCs w:val="26"/>
+        </w:rPr>
         <w:t>Huvudscenario</w:t>
       </w:r>
+      <w:bookmarkStart w:id="0" w:name="_GoBack"/>
+      <w:bookmarkEnd w:id="0"/>
     </w:p>
     <w:p>
       <w:pPr>
@@ -238,27 +288,7 @@
           <w:iCs w:val="0"/>
           <w:color w:val="auto"/>
         </w:rPr>
-        <w:t>Trycke</w:t>
-      </w:r>
-      <w:r>
-        <w:rPr>
-          <w:rStyle w:val="Diskretbetoning"/>
-          <w:rFonts w:cs="Calibri"/>
-          <w:i w:val="0"/>
-          <w:iCs w:val="0"/>
-          <w:color w:val="auto"/>
-        </w:rPr>
-        <w:t>r</w:t>
-      </w:r>
-      <w:r>
-        <w:rPr>
-          <w:rStyle w:val="Diskretbetoning"/>
-          <w:rFonts w:cs="Calibri"/>
-          <w:i w:val="0"/>
-          <w:iCs w:val="0"/>
-          <w:color w:val="auto"/>
-        </w:rPr>
-        <w:t xml:space="preserve"> på logga in, fyller i formuläret.</w:t>
+        <w:t>Trycker på logga in, fyller i formuläret.</w:t>
       </w:r>
     </w:p>
     <w:p>
@@ -284,57 +314,7 @@
           <w:iCs w:val="0"/>
           <w:color w:val="auto"/>
         </w:rPr>
-        <w:t>Medlemmen kan nu g</w:t>
-      </w:r>
-      <w:r>
-        <w:rPr>
-          <w:rStyle w:val="Diskretbetoning"/>
-          <w:rFonts w:cs="Calibri"/>
-          <w:i w:val="0"/>
-          <w:iCs w:val="0"/>
-          <w:color w:val="auto"/>
-        </w:rPr>
-        <w:t>å</w:t>
-      </w:r>
-      <w:r>
-        <w:rPr>
-          <w:rStyle w:val="Diskretbetoning"/>
-          <w:rFonts w:cs="Calibri"/>
-          <w:i w:val="0"/>
-          <w:iCs w:val="0"/>
-          <w:color w:val="auto"/>
-        </w:rPr>
-        <w:t xml:space="preserve"> in på sin profil och trycka</w:t>
-      </w:r>
-      <w:r>
-        <w:rPr>
-          <w:rStyle w:val="Diskretbetoning"/>
-          <w:rFonts w:cs="Calibri"/>
-          <w:i w:val="0"/>
-          <w:iCs w:val="0"/>
-          <w:color w:val="auto"/>
-        </w:rPr>
-        <w:t xml:space="preserve"> på </w:t>
-      </w:r>
-      <w:r>
-        <w:rPr>
-          <w:rStyle w:val="Diskretbetoning"/>
-          <w:rFonts w:cs="Calibri"/>
-          <w:i w:val="0"/>
-          <w:iCs w:val="0"/>
-          <w:color w:val="auto"/>
-        </w:rPr>
-        <w:t>att ändra</w:t>
-      </w:r>
-      <w:r>
-        <w:rPr>
-          <w:rStyle w:val="Diskretbetoning"/>
-          <w:rFonts w:cs="Calibri"/>
-          <w:i w:val="0"/>
-          <w:iCs w:val="0"/>
-          <w:color w:val="auto"/>
-        </w:rPr>
-        <w:t>.</w:t>
+        <w:t>Medlemmen kan nu gå in på sin profil och trycka på att ändra.</w:t>
       </w:r>
     </w:p>
     <w:p>
@@ -378,8 +358,6 @@
           <w:color w:val="auto"/>
         </w:rPr>
       </w:pPr>
-      <w:bookmarkStart w:id="0" w:name="_GoBack"/>
-      <w:bookmarkEnd w:id="0"/>
       <w:r>
         <w:rPr>
           <w:rStyle w:val="Diskretbetoning"/>
@@ -684,6 +662,7 @@
           <w:iCs w:val="0"/>
           <w:color w:val="auto"/>
         </w:rPr>
+        <w:lastRenderedPageBreak/>
         <w:tab/>
         <w:t>A. Medlemmen gör ett nytt försök och fyller i rätt.</w:t>
       </w:r>
@@ -728,7 +707,6 @@
           <w:iCs w:val="0"/>
           <w:color w:val="auto"/>
         </w:rPr>
-        <w:lastRenderedPageBreak/>
         <w:tab/>
         <w:t>Medlemmen kan nu gå vidare till steg 3.</w:t>
       </w:r>
@@ -769,17 +747,7 @@
           <w:color w:val="auto"/>
         </w:rPr>
         <w:tab/>
-        <w:t>A.</w:t>
-      </w:r>
-      <w:r>
-        <w:rPr>
-          <w:rStyle w:val="Diskretbetoning"/>
-          <w:rFonts w:cs="Calibri"/>
-          <w:i w:val="0"/>
-          <w:iCs w:val="0"/>
-          <w:color w:val="auto"/>
-        </w:rPr>
-        <w:t xml:space="preserve"> Medlemmen får ett felmeddelande och rödmarkeringar där det är fel.</w:t>
+        <w:t>A. Medlemmen får ett felmeddelande och rödmarkeringar där det är fel.</w:t>
       </w:r>
     </w:p>
     <w:p>
@@ -826,6 +794,7 @@
         <w:t>Medlemmen kan nu gå vidare till steg 5</w:t>
       </w:r>
     </w:p>
+    <w:p/>
     <w:p/>
     <w:sectPr>
       <w:pgSz w:w="11906" w:h="16838"/>

</xml_diff>